<commit_message>
Ispravljen tip promenljivih u skladu sa preporukom datom analizom koda analizomasistet
</commit_message>
<xml_diff>
--- a/ChtGPTPrompt.docx
+++ b/ChtGPTPrompt.docx
@@ -94,7 +94,15 @@
       </w:r>
       <w:proofErr w:type="spellEnd"/>
       <w:r>
-        <w:t xml:space="preserve"> je predloyio </w:t>
+        <w:t xml:space="preserve"> je </w:t>
+      </w:r>
+      <w:proofErr w:type="spellStart"/>
+      <w:r>
+        <w:t>predloyio</w:t>
+      </w:r>
+      <w:proofErr w:type="spellEnd"/>
+      <w:r>
+        <w:t xml:space="preserve"> </w:t>
       </w:r>
       <w:proofErr w:type="spellStart"/>
       <w:r>
@@ -153,7 +161,6 @@
           <w:szCs w:val="27"/>
         </w:rPr>
       </w:pPr>
-      <w:bookmarkStart w:id="0" w:name="_GoBack"/>
       <w:r>
         <w:rPr>
           <w:rFonts w:ascii="Times New Roman" w:eastAsia="Times New Roman" w:hAnsi="Times New Roman" w:cs="Times New Roman"/>
@@ -330,7 +337,6 @@
         <w:t xml:space="preserve"> to follow the same convention.</w:t>
       </w:r>
     </w:p>
-    <w:bookmarkEnd w:id="0"/>
     <w:p>
       <w:pPr>
         <w:spacing w:before="100" w:beforeAutospacing="1" w:after="100" w:afterAutospacing="1" w:line="240" w:lineRule="auto"/>
@@ -339,6 +345,7 @@
           <w:rFonts w:ascii="Times New Roman" w:eastAsia="Times New Roman" w:hAnsi="Times New Roman" w:cs="Times New Roman"/>
           <w:b/>
           <w:bCs/>
+          <w:color w:val="FF0000"/>
           <w:sz w:val="27"/>
           <w:szCs w:val="27"/>
         </w:rPr>
@@ -348,6 +355,7 @@
           <w:rFonts w:ascii="Times New Roman" w:eastAsia="Times New Roman" w:hAnsi="Times New Roman" w:cs="Times New Roman"/>
           <w:b/>
           <w:bCs/>
+          <w:color w:val="FF0000"/>
           <w:sz w:val="27"/>
           <w:szCs w:val="27"/>
         </w:rPr>
@@ -363,6 +371,7 @@
         <w:spacing w:before="100" w:beforeAutospacing="1" w:after="100" w:afterAutospacing="1" w:line="240" w:lineRule="auto"/>
         <w:rPr>
           <w:rFonts w:ascii="Times New Roman" w:eastAsia="Times New Roman" w:hAnsi="Times New Roman" w:cs="Times New Roman"/>
+          <w:color w:val="FF0000"/>
           <w:sz w:val="24"/>
           <w:szCs w:val="24"/>
         </w:rPr>
@@ -370,6 +379,7 @@
       <w:r>
         <w:rPr>
           <w:rFonts w:ascii="Times New Roman" w:eastAsia="Times New Roman" w:hAnsi="Times New Roman" w:cs="Times New Roman"/>
+          <w:color w:val="FF0000"/>
           <w:sz w:val="24"/>
           <w:szCs w:val="24"/>
         </w:rPr>
@@ -379,6 +389,7 @@
       <w:r>
         <w:rPr>
           <w:rFonts w:ascii="Courier New" w:eastAsia="Times New Roman" w:hAnsi="Courier New" w:cs="Courier New"/>
+          <w:color w:val="FF0000"/>
           <w:sz w:val="20"/>
           <w:szCs w:val="20"/>
         </w:rPr>
@@ -388,6 +399,7 @@
       <w:r>
         <w:rPr>
           <w:rFonts w:ascii="Times New Roman" w:eastAsia="Times New Roman" w:hAnsi="Times New Roman" w:cs="Times New Roman"/>
+          <w:color w:val="FF0000"/>
           <w:sz w:val="24"/>
           <w:szCs w:val="24"/>
         </w:rPr>
@@ -397,6 +409,7 @@
       <w:r>
         <w:rPr>
           <w:rFonts w:ascii="Courier New" w:eastAsia="Times New Roman" w:hAnsi="Courier New" w:cs="Courier New"/>
+          <w:color w:val="FF0000"/>
           <w:sz w:val="20"/>
           <w:szCs w:val="20"/>
         </w:rPr>
@@ -406,6 +419,7 @@
       <w:r>
         <w:rPr>
           <w:rFonts w:ascii="Times New Roman" w:eastAsia="Times New Roman" w:hAnsi="Times New Roman" w:cs="Times New Roman"/>
+          <w:color w:val="FF0000"/>
           <w:sz w:val="24"/>
           <w:szCs w:val="24"/>
         </w:rPr>
@@ -414,6 +428,7 @@
       <w:r>
         <w:rPr>
           <w:rFonts w:ascii="Courier New" w:eastAsia="Times New Roman" w:hAnsi="Courier New" w:cs="Courier New"/>
+          <w:color w:val="FF0000"/>
           <w:sz w:val="20"/>
           <w:szCs w:val="20"/>
         </w:rPr>
@@ -422,6 +437,7 @@
       <w:r>
         <w:rPr>
           <w:rFonts w:ascii="Times New Roman" w:eastAsia="Times New Roman" w:hAnsi="Times New Roman" w:cs="Times New Roman"/>
+          <w:color w:val="FF0000"/>
           <w:sz w:val="24"/>
           <w:szCs w:val="24"/>
         </w:rPr>
@@ -431,6 +447,7 @@
       <w:r>
         <w:rPr>
           <w:rFonts w:ascii="Courier New" w:eastAsia="Times New Roman" w:hAnsi="Courier New" w:cs="Courier New"/>
+          <w:color w:val="FF0000"/>
           <w:sz w:val="20"/>
           <w:szCs w:val="20"/>
         </w:rPr>
@@ -440,6 +457,7 @@
       <w:r>
         <w:rPr>
           <w:rFonts w:ascii="Times New Roman" w:eastAsia="Times New Roman" w:hAnsi="Times New Roman" w:cs="Times New Roman"/>
+          <w:color w:val="FF0000"/>
           <w:sz w:val="24"/>
           <w:szCs w:val="24"/>
         </w:rPr>
@@ -454,244 +472,43 @@
           <w:rFonts w:ascii="Times New Roman" w:eastAsia="Times New Roman" w:hAnsi="Times New Roman" w:cs="Times New Roman"/>
           <w:b/>
           <w:bCs/>
+          <w:color w:val="FF0000"/>
           <w:sz w:val="27"/>
           <w:szCs w:val="27"/>
         </w:rPr>
       </w:pPr>
+      <w:bookmarkStart w:id="0" w:name="_GoBack"/>
+      <w:bookmarkEnd w:id="0"/>
       <w:r>
         <w:rPr>
           <w:rFonts w:ascii="Times New Roman" w:eastAsia="Times New Roman" w:hAnsi="Times New Roman" w:cs="Times New Roman"/>
           <w:b/>
           <w:bCs/>
+          <w:color w:val="FF0000"/>
           <w:sz w:val="27"/>
           <w:szCs w:val="27"/>
         </w:rPr>
-        <w:t>3. Error Handling:</w:t>
-      </w:r>
-    </w:p>
-    <w:p>
-      <w:pPr>
-        <w:numPr>
-          <w:ilvl w:val="0"/>
-          <w:numId w:val="4"/>
-        </w:numPr>
-        <w:spacing w:before="100" w:beforeAutospacing="1" w:after="100" w:afterAutospacing="1" w:line="240" w:lineRule="auto"/>
-        <w:rPr>
-          <w:rFonts w:ascii="Times New Roman" w:eastAsia="Times New Roman" w:hAnsi="Times New Roman" w:cs="Times New Roman"/>
-          <w:sz w:val="24"/>
-          <w:szCs w:val="24"/>
-        </w:rPr>
-      </w:pPr>
-      <w:r>
-        <w:rPr>
-          <w:rFonts w:ascii="Times New Roman" w:eastAsia="Times New Roman" w:hAnsi="Times New Roman" w:cs="Times New Roman"/>
-          <w:sz w:val="24"/>
-          <w:szCs w:val="24"/>
-        </w:rPr>
-        <w:t xml:space="preserve">The </w:t>
+        <w:t xml:space="preserve">6. Returning Data in </w:t>
       </w:r>
       <w:proofErr w:type="spellStart"/>
       <w:r>
         <w:rPr>
           <w:rFonts w:ascii="Courier New" w:eastAsia="Times New Roman" w:hAnsi="Courier New" w:cs="Courier New"/>
+          <w:b/>
+          <w:bCs/>
+          <w:color w:val="FF0000"/>
           <w:sz w:val="20"/>
           <w:szCs w:val="20"/>
         </w:rPr>
-        <w:t>fetchProductData</w:t>
+        <w:t>printgetSummary</w:t>
       </w:r>
       <w:proofErr w:type="spellEnd"/>
       <w:r>
-        <w:rPr>
-          <w:rFonts w:ascii="Times New Roman" w:eastAsia="Times New Roman" w:hAnsi="Times New Roman" w:cs="Times New Roman"/>
-          <w:sz w:val="24"/>
-          <w:szCs w:val="24"/>
-        </w:rPr>
-        <w:t xml:space="preserve"> function performs database operations. It's good practice to include error handling, especially when dealing with database connections. Consider using try-catch blocks to catch and handle exceptions.</w:t>
-      </w:r>
-    </w:p>
-    <w:p>
-      <w:pPr>
-        <w:spacing w:before="100" w:beforeAutospacing="1" w:after="100" w:afterAutospacing="1" w:line="240" w:lineRule="auto"/>
-        <w:outlineLvl w:val="2"/>
         <w:rPr>
           <w:rFonts w:ascii="Times New Roman" w:eastAsia="Times New Roman" w:hAnsi="Times New Roman" w:cs="Times New Roman"/>
           <w:b/>
           <w:bCs/>
-          <w:sz w:val="27"/>
-          <w:szCs w:val="27"/>
-        </w:rPr>
-      </w:pPr>
-      <w:r>
-        <w:rPr>
-          <w:rFonts w:ascii="Times New Roman" w:eastAsia="Times New Roman" w:hAnsi="Times New Roman" w:cs="Times New Roman"/>
-          <w:b/>
-          <w:bCs/>
-          <w:sz w:val="27"/>
-          <w:szCs w:val="27"/>
-        </w:rPr>
-        <w:t>4. Database Connection:</w:t>
-      </w:r>
-    </w:p>
-    <w:p>
-      <w:pPr>
-        <w:numPr>
-          <w:ilvl w:val="0"/>
-          <w:numId w:val="5"/>
-        </w:numPr>
-        <w:spacing w:before="100" w:beforeAutospacing="1" w:after="100" w:afterAutospacing="1" w:line="240" w:lineRule="auto"/>
-        <w:rPr>
-          <w:rFonts w:ascii="Times New Roman" w:eastAsia="Times New Roman" w:hAnsi="Times New Roman" w:cs="Times New Roman"/>
-          <w:sz w:val="24"/>
-          <w:szCs w:val="24"/>
-        </w:rPr>
-      </w:pPr>
-      <w:r>
-        <w:rPr>
-          <w:rFonts w:ascii="Times New Roman" w:eastAsia="Times New Roman" w:hAnsi="Times New Roman" w:cs="Times New Roman"/>
-          <w:sz w:val="24"/>
-          <w:szCs w:val="24"/>
-        </w:rPr>
-        <w:t xml:space="preserve">In the </w:t>
-      </w:r>
-      <w:proofErr w:type="spellStart"/>
-      <w:r>
-        <w:rPr>
-          <w:rFonts w:ascii="Courier New" w:eastAsia="Times New Roman" w:hAnsi="Courier New" w:cs="Courier New"/>
-          <w:sz w:val="20"/>
-          <w:szCs w:val="20"/>
-        </w:rPr>
-        <w:t>fetchProductData</w:t>
-      </w:r>
-      <w:proofErr w:type="spellEnd"/>
-      <w:r>
-        <w:rPr>
-          <w:rFonts w:ascii="Times New Roman" w:eastAsia="Times New Roman" w:hAnsi="Times New Roman" w:cs="Times New Roman"/>
-          <w:sz w:val="24"/>
-          <w:szCs w:val="24"/>
-        </w:rPr>
-        <w:t xml:space="preserve"> function, the database connection is hardcoded to SQLite. You might want to make the database type configurable or provide a more flexible way to set up the database connection.</w:t>
-      </w:r>
-    </w:p>
-    <w:p>
-      <w:pPr>
-        <w:spacing w:before="100" w:beforeAutospacing="1" w:after="100" w:afterAutospacing="1" w:line="240" w:lineRule="auto"/>
-        <w:outlineLvl w:val="2"/>
-        <w:rPr>
-          <w:rFonts w:ascii="Times New Roman" w:eastAsia="Times New Roman" w:hAnsi="Times New Roman" w:cs="Times New Roman"/>
-          <w:b/>
-          <w:bCs/>
-          <w:sz w:val="27"/>
-          <w:szCs w:val="27"/>
-        </w:rPr>
-      </w:pPr>
-      <w:r>
-        <w:rPr>
-          <w:rFonts w:ascii="Times New Roman" w:eastAsia="Times New Roman" w:hAnsi="Times New Roman" w:cs="Times New Roman"/>
-          <w:b/>
-          <w:bCs/>
-          <w:sz w:val="27"/>
-          <w:szCs w:val="27"/>
-        </w:rPr>
-        <w:t>5. SQL Injection:</w:t>
-      </w:r>
-    </w:p>
-    <w:p>
-      <w:pPr>
-        <w:numPr>
-          <w:ilvl w:val="0"/>
-          <w:numId w:val="6"/>
-        </w:numPr>
-        <w:spacing w:before="100" w:beforeAutospacing="1" w:after="100" w:afterAutospacing="1" w:line="240" w:lineRule="auto"/>
-        <w:rPr>
-          <w:rFonts w:ascii="Times New Roman" w:eastAsia="Times New Roman" w:hAnsi="Times New Roman" w:cs="Times New Roman"/>
-          <w:sz w:val="24"/>
-          <w:szCs w:val="24"/>
-        </w:rPr>
-      </w:pPr>
-      <w:r>
-        <w:rPr>
-          <w:rFonts w:ascii="Times New Roman" w:eastAsia="Times New Roman" w:hAnsi="Times New Roman" w:cs="Times New Roman"/>
-          <w:sz w:val="24"/>
-          <w:szCs w:val="24"/>
-        </w:rPr>
-        <w:t xml:space="preserve">The </w:t>
-      </w:r>
-      <w:proofErr w:type="spellStart"/>
-      <w:r>
-        <w:rPr>
-          <w:rFonts w:ascii="Courier New" w:eastAsia="Times New Roman" w:hAnsi="Courier New" w:cs="Courier New"/>
-          <w:sz w:val="20"/>
-          <w:szCs w:val="20"/>
-        </w:rPr>
-        <w:t>bindParam</w:t>
-      </w:r>
-      <w:proofErr w:type="spellEnd"/>
-      <w:r>
-        <w:rPr>
-          <w:rFonts w:ascii="Times New Roman" w:eastAsia="Times New Roman" w:hAnsi="Times New Roman" w:cs="Times New Roman"/>
-          <w:sz w:val="24"/>
-          <w:szCs w:val="24"/>
-        </w:rPr>
-        <w:t xml:space="preserve"> method is used in the </w:t>
-      </w:r>
-      <w:proofErr w:type="spellStart"/>
-      <w:r>
-        <w:rPr>
-          <w:rFonts w:ascii="Courier New" w:eastAsia="Times New Roman" w:hAnsi="Courier New" w:cs="Courier New"/>
-          <w:sz w:val="20"/>
-          <w:szCs w:val="20"/>
-        </w:rPr>
-        <w:t>fetchProductData</w:t>
-      </w:r>
-      <w:proofErr w:type="spellEnd"/>
-      <w:r>
-        <w:rPr>
-          <w:rFonts w:ascii="Times New Roman" w:eastAsia="Times New Roman" w:hAnsi="Times New Roman" w:cs="Times New Roman"/>
-          <w:sz w:val="24"/>
-          <w:szCs w:val="24"/>
-        </w:rPr>
-        <w:t xml:space="preserve"> function, which is good for preventing SQL injection. However, if possible, consider using named placeholders in the query to make the code more readable and maintainable.</w:t>
-      </w:r>
-    </w:p>
-    <w:p>
-      <w:pPr>
-        <w:spacing w:before="100" w:beforeAutospacing="1" w:after="100" w:afterAutospacing="1" w:line="240" w:lineRule="auto"/>
-        <w:outlineLvl w:val="2"/>
-        <w:rPr>
-          <w:rFonts w:ascii="Times New Roman" w:eastAsia="Times New Roman" w:hAnsi="Times New Roman" w:cs="Times New Roman"/>
-          <w:b/>
-          <w:bCs/>
-          <w:sz w:val="27"/>
-          <w:szCs w:val="27"/>
-        </w:rPr>
-      </w:pPr>
-      <w:r>
-        <w:rPr>
-          <w:rFonts w:ascii="Times New Roman" w:eastAsia="Times New Roman" w:hAnsi="Times New Roman" w:cs="Times New Roman"/>
-          <w:b/>
-          <w:bCs/>
-          <w:sz w:val="27"/>
-          <w:szCs w:val="27"/>
-        </w:rPr>
-        <w:t xml:space="preserve">6. Returning Data in </w:t>
-      </w:r>
-      <w:proofErr w:type="spellStart"/>
-      <w:r>
-        <w:rPr>
-          <w:rFonts w:ascii="Courier New" w:eastAsia="Times New Roman" w:hAnsi="Courier New" w:cs="Courier New"/>
-          <w:b/>
-          <w:bCs/>
-          <w:sz w:val="20"/>
-          <w:szCs w:val="20"/>
-        </w:rPr>
-        <w:t>printgetSummary</w:t>
-      </w:r>
-      <w:proofErr w:type="spellEnd"/>
-      <w:r>
-        <w:rPr>
-          <w:rFonts w:ascii="Times New Roman" w:eastAsia="Times New Roman" w:hAnsi="Times New Roman" w:cs="Times New Roman"/>
-          <w:b/>
-          <w:bCs/>
+          <w:color w:val="FF0000"/>
           <w:sz w:val="27"/>
           <w:szCs w:val="27"/>
         </w:rPr>
@@ -707,6 +524,7 @@
         <w:spacing w:before="100" w:beforeAutospacing="1" w:after="100" w:afterAutospacing="1" w:line="240" w:lineRule="auto"/>
         <w:rPr>
           <w:rFonts w:ascii="Times New Roman" w:eastAsia="Times New Roman" w:hAnsi="Times New Roman" w:cs="Times New Roman"/>
+          <w:color w:val="FF0000"/>
           <w:sz w:val="24"/>
           <w:szCs w:val="24"/>
         </w:rPr>
@@ -714,16 +532,17 @@
       <w:r>
         <w:rPr>
           <w:rFonts w:ascii="Times New Roman" w:eastAsia="Times New Roman" w:hAnsi="Times New Roman" w:cs="Times New Roman"/>
+          <w:color w:val="FF0000"/>
           <w:sz w:val="24"/>
           <w:szCs w:val="24"/>
         </w:rPr>
-        <w:lastRenderedPageBreak/>
         <w:t xml:space="preserve">The </w:t>
       </w:r>
       <w:proofErr w:type="spellStart"/>
       <w:r>
         <w:rPr>
           <w:rFonts w:ascii="Courier New" w:eastAsia="Times New Roman" w:hAnsi="Courier New" w:cs="Courier New"/>
+          <w:color w:val="FF0000"/>
           <w:sz w:val="20"/>
           <w:szCs w:val="20"/>
         </w:rPr>
@@ -733,6 +552,7 @@
       <w:r>
         <w:rPr>
           <w:rFonts w:ascii="Times New Roman" w:eastAsia="Times New Roman" w:hAnsi="Times New Roman" w:cs="Times New Roman"/>
+          <w:color w:val="FF0000"/>
           <w:sz w:val="24"/>
           <w:szCs w:val="24"/>
         </w:rPr>
@@ -741,6 +561,7 @@
       <w:r>
         <w:rPr>
           <w:rFonts w:ascii="Courier New" w:eastAsia="Times New Roman" w:hAnsi="Courier New" w:cs="Courier New"/>
+          <w:color w:val="FF0000"/>
           <w:sz w:val="20"/>
           <w:szCs w:val="20"/>
         </w:rPr>
@@ -749,6 +570,7 @@
       <w:r>
         <w:rPr>
           <w:rFonts w:ascii="Times New Roman" w:eastAsia="Times New Roman" w:hAnsi="Times New Roman" w:cs="Times New Roman"/>
+          <w:color w:val="FF0000"/>
           <w:sz w:val="24"/>
           <w:szCs w:val="24"/>
         </w:rPr>
@@ -758,6 +580,7 @@
       <w:r>
         <w:rPr>
           <w:rFonts w:ascii="Courier New" w:eastAsia="Times New Roman" w:hAnsi="Courier New" w:cs="Courier New"/>
+          <w:color w:val="FF0000"/>
           <w:sz w:val="20"/>
           <w:szCs w:val="20"/>
         </w:rPr>
@@ -767,221 +590,11 @@
       <w:r>
         <w:rPr>
           <w:rFonts w:ascii="Times New Roman" w:eastAsia="Times New Roman" w:hAnsi="Times New Roman" w:cs="Times New Roman"/>
+          <w:color w:val="FF0000"/>
           <w:sz w:val="24"/>
           <w:szCs w:val="24"/>
         </w:rPr>
         <w:t>.</w:t>
-      </w:r>
-    </w:p>
-    <w:p>
-      <w:pPr>
-        <w:spacing w:before="100" w:beforeAutospacing="1" w:after="100" w:afterAutospacing="1" w:line="240" w:lineRule="auto"/>
-        <w:outlineLvl w:val="2"/>
-        <w:rPr>
-          <w:rFonts w:ascii="Times New Roman" w:eastAsia="Times New Roman" w:hAnsi="Times New Roman" w:cs="Times New Roman"/>
-          <w:b/>
-          <w:bCs/>
-          <w:sz w:val="27"/>
-          <w:szCs w:val="27"/>
-        </w:rPr>
-      </w:pPr>
-      <w:r>
-        <w:rPr>
-          <w:rFonts w:ascii="Times New Roman" w:eastAsia="Times New Roman" w:hAnsi="Times New Roman" w:cs="Times New Roman"/>
-          <w:b/>
-          <w:bCs/>
-          <w:sz w:val="27"/>
-          <w:szCs w:val="27"/>
-        </w:rPr>
-        <w:t>7. Documentation:</w:t>
-      </w:r>
-    </w:p>
-    <w:p>
-      <w:pPr>
-        <w:numPr>
-          <w:ilvl w:val="0"/>
-          <w:numId w:val="8"/>
-        </w:numPr>
-        <w:spacing w:before="100" w:beforeAutospacing="1" w:after="100" w:afterAutospacing="1" w:line="240" w:lineRule="auto"/>
-        <w:rPr>
-          <w:rFonts w:ascii="Times New Roman" w:eastAsia="Times New Roman" w:hAnsi="Times New Roman" w:cs="Times New Roman"/>
-          <w:sz w:val="24"/>
-          <w:szCs w:val="24"/>
-        </w:rPr>
-      </w:pPr>
-      <w:r>
-        <w:rPr>
-          <w:rFonts w:ascii="Times New Roman" w:eastAsia="Times New Roman" w:hAnsi="Times New Roman" w:cs="Times New Roman"/>
-          <w:sz w:val="24"/>
-          <w:szCs w:val="24"/>
-        </w:rPr>
-        <w:t xml:space="preserve">Consider adding comments or </w:t>
-      </w:r>
-      <w:proofErr w:type="spellStart"/>
-      <w:r>
-        <w:rPr>
-          <w:rFonts w:ascii="Times New Roman" w:eastAsia="Times New Roman" w:hAnsi="Times New Roman" w:cs="Times New Roman"/>
-          <w:sz w:val="24"/>
-          <w:szCs w:val="24"/>
-        </w:rPr>
-        <w:t>docblocks</w:t>
-      </w:r>
-      <w:proofErr w:type="spellEnd"/>
-      <w:r>
-        <w:rPr>
-          <w:rFonts w:ascii="Times New Roman" w:eastAsia="Times New Roman" w:hAnsi="Times New Roman" w:cs="Times New Roman"/>
-          <w:sz w:val="24"/>
-          <w:szCs w:val="24"/>
-        </w:rPr>
-        <w:t xml:space="preserve"> to explain the purpose of each class and method, especially if the code is intended for collaborative development.</w:t>
-      </w:r>
-    </w:p>
-    <w:p>
-      <w:pPr>
-        <w:spacing w:before="100" w:beforeAutospacing="1" w:after="100" w:afterAutospacing="1" w:line="240" w:lineRule="auto"/>
-        <w:outlineLvl w:val="2"/>
-        <w:rPr>
-          <w:rFonts w:ascii="Times New Roman" w:eastAsia="Times New Roman" w:hAnsi="Times New Roman" w:cs="Times New Roman"/>
-          <w:b/>
-          <w:bCs/>
-          <w:sz w:val="27"/>
-          <w:szCs w:val="27"/>
-        </w:rPr>
-      </w:pPr>
-      <w:r>
-        <w:rPr>
-          <w:rFonts w:ascii="Times New Roman" w:eastAsia="Times New Roman" w:hAnsi="Times New Roman" w:cs="Times New Roman"/>
-          <w:b/>
-          <w:bCs/>
-          <w:sz w:val="27"/>
-          <w:szCs w:val="27"/>
-        </w:rPr>
-        <w:t xml:space="preserve">8. </w:t>
-      </w:r>
-      <w:proofErr w:type="spellStart"/>
-      <w:r>
-        <w:rPr>
-          <w:rFonts w:ascii="Times New Roman" w:eastAsia="Times New Roman" w:hAnsi="Times New Roman" w:cs="Times New Roman"/>
-          <w:b/>
-          <w:bCs/>
-          <w:sz w:val="27"/>
-          <w:szCs w:val="27"/>
-        </w:rPr>
-        <w:t>Autoloading</w:t>
-      </w:r>
-      <w:proofErr w:type="spellEnd"/>
-      <w:r>
-        <w:rPr>
-          <w:rFonts w:ascii="Times New Roman" w:eastAsia="Times New Roman" w:hAnsi="Times New Roman" w:cs="Times New Roman"/>
-          <w:b/>
-          <w:bCs/>
-          <w:sz w:val="27"/>
-          <w:szCs w:val="27"/>
-        </w:rPr>
-        <w:t xml:space="preserve"> and Namespace:</w:t>
-      </w:r>
-    </w:p>
-    <w:p>
-      <w:pPr>
-        <w:numPr>
-          <w:ilvl w:val="0"/>
-          <w:numId w:val="9"/>
-        </w:numPr>
-        <w:spacing w:before="100" w:beforeAutospacing="1" w:after="100" w:afterAutospacing="1" w:line="240" w:lineRule="auto"/>
-        <w:rPr>
-          <w:rFonts w:ascii="Times New Roman" w:eastAsia="Times New Roman" w:hAnsi="Times New Roman" w:cs="Times New Roman"/>
-          <w:sz w:val="24"/>
-          <w:szCs w:val="24"/>
-        </w:rPr>
-      </w:pPr>
-      <w:r>
-        <w:rPr>
-          <w:rFonts w:ascii="Times New Roman" w:eastAsia="Times New Roman" w:hAnsi="Times New Roman" w:cs="Times New Roman"/>
-          <w:sz w:val="24"/>
-          <w:szCs w:val="24"/>
-        </w:rPr>
-        <w:t xml:space="preserve">As </w:t>
-      </w:r>
-      <w:proofErr w:type="gramStart"/>
-      <w:r>
-        <w:rPr>
-          <w:rFonts w:ascii="Times New Roman" w:eastAsia="Times New Roman" w:hAnsi="Times New Roman" w:cs="Times New Roman"/>
-          <w:sz w:val="24"/>
-          <w:szCs w:val="24"/>
-        </w:rPr>
-        <w:t>the codebase</w:t>
-      </w:r>
-      <w:proofErr w:type="gramEnd"/>
-      <w:r>
-        <w:rPr>
-          <w:rFonts w:ascii="Times New Roman" w:eastAsia="Times New Roman" w:hAnsi="Times New Roman" w:cs="Times New Roman"/>
-          <w:sz w:val="24"/>
-          <w:szCs w:val="24"/>
-        </w:rPr>
-        <w:t xml:space="preserve"> grows, consider using </w:t>
-      </w:r>
-      <w:proofErr w:type="spellStart"/>
-      <w:r>
-        <w:rPr>
-          <w:rFonts w:ascii="Times New Roman" w:eastAsia="Times New Roman" w:hAnsi="Times New Roman" w:cs="Times New Roman"/>
-          <w:sz w:val="24"/>
-          <w:szCs w:val="24"/>
-        </w:rPr>
-        <w:t>autoloading</w:t>
-      </w:r>
-      <w:proofErr w:type="spellEnd"/>
-      <w:r>
-        <w:rPr>
-          <w:rFonts w:ascii="Times New Roman" w:eastAsia="Times New Roman" w:hAnsi="Times New Roman" w:cs="Times New Roman"/>
-          <w:sz w:val="24"/>
-          <w:szCs w:val="24"/>
-        </w:rPr>
-        <w:t xml:space="preserve"> for classes and organizing them into namespaces for better code organization.</w:t>
-      </w:r>
-    </w:p>
-    <w:p>
-      <w:pPr>
-        <w:spacing w:before="100" w:beforeAutospacing="1" w:after="100" w:afterAutospacing="1" w:line="240" w:lineRule="auto"/>
-        <w:outlineLvl w:val="2"/>
-        <w:rPr>
-          <w:rFonts w:ascii="Times New Roman" w:eastAsia="Times New Roman" w:hAnsi="Times New Roman" w:cs="Times New Roman"/>
-          <w:b/>
-          <w:bCs/>
-          <w:sz w:val="27"/>
-          <w:szCs w:val="27"/>
-        </w:rPr>
-      </w:pPr>
-      <w:r>
-        <w:rPr>
-          <w:rFonts w:ascii="Times New Roman" w:eastAsia="Times New Roman" w:hAnsi="Times New Roman" w:cs="Times New Roman"/>
-          <w:b/>
-          <w:bCs/>
-          <w:sz w:val="27"/>
-          <w:szCs w:val="27"/>
-        </w:rPr>
-        <w:t>9. Testing:</w:t>
-      </w:r>
-    </w:p>
-    <w:p>
-      <w:pPr>
-        <w:numPr>
-          <w:ilvl w:val="0"/>
-          <w:numId w:val="10"/>
-        </w:numPr>
-        <w:spacing w:before="100" w:beforeAutospacing="1" w:after="100" w:afterAutospacing="1" w:line="240" w:lineRule="auto"/>
-        <w:rPr>
-          <w:rFonts w:ascii="Times New Roman" w:eastAsia="Times New Roman" w:hAnsi="Times New Roman" w:cs="Times New Roman"/>
-          <w:sz w:val="24"/>
-          <w:szCs w:val="24"/>
-        </w:rPr>
-      </w:pPr>
-      <w:r>
-        <w:rPr>
-          <w:rFonts w:ascii="Times New Roman" w:eastAsia="Times New Roman" w:hAnsi="Times New Roman" w:cs="Times New Roman"/>
-          <w:sz w:val="24"/>
-          <w:szCs w:val="24"/>
-        </w:rPr>
-        <w:t>Implement unit tests for your classes and methods to ensure that they work as expected.</w:t>
       </w:r>
     </w:p>
     <w:p>

</xml_diff>